<commit_message>
In Employee table Price action create
</commit_message>
<xml_diff>
--- a/Employment History.docx
+++ b/Employment History.docx
@@ -2,84 +2,214 @@
 <file path=word/document.xml><?xml version="1.0" encoding="utf-8"?>
 <w:document xmlns:wpc="http://schemas.microsoft.com/office/word/2010/wordprocessingCanvas" xmlns:cx="http://schemas.microsoft.com/office/drawing/2014/chartex" xmlns:cx1="http://schemas.microsoft.com/office/drawing/2015/9/8/chartex" xmlns:mc="http://schemas.openxmlformats.org/markup-compatibility/2006" xmlns:o="urn:schemas-microsoft-com:office:office" xmlns:r="http://schemas.openxmlformats.org/officeDocument/2006/relationships" xmlns:m="http://schemas.openxmlformats.org/officeDocument/2006/math" xmlns:v="urn:schemas-microsoft-com:vml" xmlns:wp14="http://schemas.microsoft.com/office/word/2010/wordprocessingDrawing" xmlns:wp="http://schemas.openxmlformats.org/drawingml/2006/wordprocessingDrawing" xmlns:w10="urn:schemas-microsoft-com:office:word" xmlns:w="http://schemas.openxmlformats.org/wordprocessingml/2006/main" xmlns:w14="http://schemas.microsoft.com/office/word/2010/wordml" xmlns:w15="http://schemas.microsoft.com/office/word/2012/wordml" xmlns:w16se="http://schemas.microsoft.com/office/word/2015/wordml/symex" xmlns:wpg="http://schemas.microsoft.com/office/word/2010/wordprocessingGroup" xmlns:wpi="http://schemas.microsoft.com/office/word/2010/wordprocessingInk" xmlns:wne="http://schemas.microsoft.com/office/word/2006/wordml" xmlns:wps="http://schemas.microsoft.com/office/word/2010/wordprocessingShape" mc:Ignorable="w14 w15 w16se wp14">
   <w:body>
-    <w:sdt>
-      <w:sdtPr>
-        <w:alias w:val="#Nav: /Employee"/>
-        <w:tag w:val="#Nav: Employment_History_Report/50001"/>
-        <w:id w:val="-1671717447"/>
-        <w15:dataBinding w:prefixMappings="xmlns:ns0='urn:microsoft-dynamics-nav/reports/Employment_History_Report/50001/' " w:xpath="/ns0:NavWordReportXmlPart[1]/ns0:Employee" w:storeItemID="{47903A25-A3CC-4276-806A-56FDDF850408}"/>
-        <w15:repeatingSection/>
-      </w:sdtPr>
-      <w:sdtContent>
-        <w:sdt>
-          <w:sdtPr>
-            <w:id w:val="-428733587"/>
-            <w:placeholder>
-              <w:docPart w:val="DefaultPlaceholder_-1854013436"/>
-            </w:placeholder>
-            <w15:repeatingSectionItem/>
-          </w:sdtPr>
-          <w:sdtEndPr/>
-          <w:sdtContent>
-            <w:p>
-              <w:r>
-                <w:t xml:space="preserve">Name: </w:t>
-              </w:r>
-              <w:sdt>
-                <w:sdtPr>
-                  <w:alias w:val="#Nav: /Employee/FullName"/>
-                  <w:tag w:val="#Nav: Employment_History_Report/50001"/>
-                  <w:id w:val="942740508"/>
-                  <w:placeholder>
-                    <w:docPart w:val="DefaultPlaceholder_-1854013440"/>
-                  </w:placeholder>
-                  <w:dataBinding w:prefixMappings="xmlns:ns0='urn:microsoft-dynamics-nav/reports/Employment_History_Report/50001/'" w:xpath="/ns0:NavWordReportXmlPart[1]/ns0:Employee[1]/ns0:FullName[1]" w:storeItemID="{47903A25-A3CC-4276-806A-56FDDF850408}"/>
-                  <w:text/>
-                </w:sdtPr>
-                <w:sdtEndPr/>
-                <w:sdtContent>
-                  <w:proofErr w:type="spellStart"/>
-                  <w:r>
-                    <w:t>FullName</w:t>
-                  </w:r>
-                  <w:proofErr w:type="spellEnd"/>
-                </w:sdtContent>
-              </w:sdt>
-            </w:p>
-            <w:tbl>
-              <w:tblPr>
-                <w:tblStyle w:val="TableGrid"/>
-                <w:tblW w:w="0" w:type="auto"/>
-                <w:tblLook w:val="04A0" w:firstRow="1" w:lastRow="0" w:firstColumn="1" w:lastColumn="0" w:noHBand="0" w:noVBand="1"/>
-              </w:tblPr>
-              <w:tblGrid>
-                <w:gridCol w:w="2407"/>
-                <w:gridCol w:w="2407"/>
-                <w:gridCol w:w="2407"/>
-                <w:gridCol w:w="2407"/>
-              </w:tblGrid>
+    <w:p>
+      <w:bookmarkStart w:name="_GoBack" w:id="0"/>
+      <w:bookmarkEnd w:id="0"/>
+    </w:p>
+    <w:tbl>
+      <w:tblPr>
+        <w:tblStyle w:val="TableGrid"/>
+        <w:tblW w:w="0" w:type="auto"/>
+        <w:tblLook w:val="04A0" w:firstRow="1" w:lastRow="0" w:firstColumn="1" w:lastColumn="0" w:noHBand="0" w:noVBand="1"/>
+      </w:tblPr>
+      <w:tblGrid>
+        <w:gridCol w:w="2407"/>
+        <w:gridCol w:w="2407"/>
+        <w:gridCol w:w="2407"/>
+        <w:gridCol w:w="2407"/>
+      </w:tblGrid>
+      <w:tr>
+        <w:tc>
+          <w:tcPr>
+            <w:tcW w:w="2407" w:type="dxa"/>
+            <w:tcBorders>
+              <w:top w:val="nil"/>
+              <w:left w:val="nil"/>
+              <w:bottom w:val="nil"/>
+              <w:right w:val="nil"/>
+            </w:tcBorders>
+          </w:tcPr>
+          <w:p/>
+        </w:tc>
+        <w:tc>
+          <w:tcPr>
+            <w:tcW w:w="2407" w:type="dxa"/>
+            <w:tcBorders>
+              <w:top w:val="nil"/>
+              <w:left w:val="nil"/>
+              <w:bottom w:val="nil"/>
+              <w:right w:val="nil"/>
+            </w:tcBorders>
+          </w:tcPr>
+          <w:p/>
+        </w:tc>
+        <w:tc>
+          <w:tcPr>
+            <w:tcW w:w="2407" w:type="dxa"/>
+            <w:tcBorders>
+              <w:top w:val="nil"/>
+              <w:left w:val="nil"/>
+              <w:bottom w:val="nil"/>
+              <w:right w:val="nil"/>
+            </w:tcBorders>
+          </w:tcPr>
+          <w:p/>
+        </w:tc>
+        <w:tc>
+          <w:tcPr>
+            <w:tcW w:w="2407" w:type="dxa"/>
+            <w:tcBorders>
+              <w:top w:val="nil"/>
+              <w:left w:val="nil"/>
+              <w:bottom w:val="nil"/>
+              <w:right w:val="nil"/>
+            </w:tcBorders>
+          </w:tcPr>
+          <w:p/>
+        </w:tc>
+      </w:tr>
+      <w:sdt>
+        <w:sdtPr>
+          <w:rPr>
+            <w:b/>
+          </w:rPr>
+          <w:alias w:val="#Nav: /Employee"/>
+          <w:tag w:val="#Nav: Employment_History_Report/50001"/>
+          <w:id w:val="199295875"/>
+          <w15:dataBinding w:prefixMappings="xmlns:ns0='urn:microsoft-dynamics-nav/reports/Employment_History_Report/50001/'" w:xpath="/ns0:NavWordReportXmlPart[1]/ns0:Employee" w:storeItemID="{92E8E80B-7F0C-4F5A-81B3-9CF4BD4F28BE}"/>
+          <w15:repeatingSection/>
+        </w:sdtPr>
+        <w:sdtEndPr>
+          <w:rPr>
+            <w:b w:val="0"/>
+          </w:rPr>
+        </w:sdtEndPr>
+        <w:sdtContent>
+          <w:sdt>
+            <w:sdtPr>
+              <w:rPr>
+                <w:b/>
+              </w:rPr>
+              <w:id w:val="-1469429329"/>
+              <w:placeholder>
+                <w:docPart w:val="DefaultPlaceholder_-1854013436"/>
+              </w:placeholder>
+              <w15:repeatingSectionItem/>
+            </w:sdtPr>
+            <w:sdtEndPr>
+              <w:rPr>
+                <w:b w:val="0"/>
+              </w:rPr>
+            </w:sdtEndPr>
+            <w:sdtContent>
               <w:tr>
+                <w:sdt>
+                  <w:sdtPr>
+                    <w:rPr>
+                      <w:b/>
+                    </w:rPr>
+                    <w:alias w:val="#Nav: /Employee/FullName"/>
+                    <w:tag w:val="#Nav: Employment_History_Report/50001"/>
+                    <w:id w:val="1616646784"/>
+                    <w:placeholder>
+                      <w:docPart w:val="DefaultPlaceholder_-1854013440"/>
+                    </w:placeholder>
+                    <w:dataBinding w:prefixMappings="xmlns:ns0='urn:microsoft-dynamics-nav/reports/Employment_History_Report/50001/'" w:xpath="/ns0:NavWordReportXmlPart[1]/ns0:Employee[1]/ns0:FullName[1]" w:storeItemID="{92E8E80B-7F0C-4F5A-81B3-9CF4BD4F28BE}"/>
+                    <w:text/>
+                  </w:sdtPr>
+                  <w:sdtEndPr/>
+                  <w:sdtContent>
+                    <w:tc>
+                      <w:tcPr>
+                        <w:tcW w:w="2407" w:type="dxa"/>
+                        <w:tcBorders>
+                          <w:top w:val="nil"/>
+                          <w:left w:val="nil"/>
+                          <w:bottom w:val="single" w:color="auto" w:sz="4" w:space="0"/>
+                          <w:right w:val="nil"/>
+                        </w:tcBorders>
+                      </w:tcPr>
+                      <w:p>
+                        <w:pPr>
+                          <w:rPr>
+                            <w:b/>
+                          </w:rPr>
+                        </w:pPr>
+                        <w:proofErr w:type="spellStart"/>
+                        <w:r>
+                          <w:rPr>
+                            <w:b/>
+                          </w:rPr>
+                          <w:t>FullName</w:t>
+                        </w:r>
+                        <w:proofErr w:type="spellEnd"/>
+                      </w:p>
+                    </w:tc>
+                  </w:sdtContent>
+                </w:sdt>
+                <w:sdt>
+                  <w:sdtPr>
+                    <w:rPr>
+                      <w:b/>
+                    </w:rPr>
+                    <w:alias w:val="#Nav: /Employee/No"/>
+                    <w:tag w:val="#Nav: Employment_History_Report/50001"/>
+                    <w:id w:val="386838678"/>
+                    <w:placeholder>
+                      <w:docPart w:val="DefaultPlaceholder_-1854013440"/>
+                    </w:placeholder>
+                    <w:dataBinding w:prefixMappings="xmlns:ns0='urn:microsoft-dynamics-nav/reports/Employment_History_Report/50001/'" w:xpath="/ns0:NavWordReportXmlPart[1]/ns0:Employee[1]/ns0:No[1]" w:storeItemID="{92E8E80B-7F0C-4F5A-81B3-9CF4BD4F28BE}"/>
+                    <w:text/>
+                  </w:sdtPr>
+                  <w:sdtEndPr/>
+                  <w:sdtContent>
+                    <w:tc>
+                      <w:tcPr>
+                        <w:tcW w:w="2407" w:type="dxa"/>
+                        <w:tcBorders>
+                          <w:top w:val="nil"/>
+                          <w:left w:val="nil"/>
+                          <w:bottom w:val="single" w:color="auto" w:sz="4" w:space="0"/>
+                          <w:right w:val="nil"/>
+                        </w:tcBorders>
+                      </w:tcPr>
+                      <w:p>
+                        <w:pPr>
+                          <w:rPr>
+                            <w:b/>
+                          </w:rPr>
+                        </w:pPr>
+                        <w:r>
+                          <w:rPr>
+                            <w:b/>
+                          </w:rPr>
+                          <w:t>No</w:t>
+                        </w:r>
+                      </w:p>
+                    </w:tc>
+                  </w:sdtContent>
+                </w:sdt>
                 <w:tc>
                   <w:tcPr>
                     <w:tcW w:w="2407" w:type="dxa"/>
+                    <w:tcBorders>
+                      <w:top w:val="nil"/>
+                      <w:left w:val="nil"/>
+                      <w:bottom w:val="single" w:color="auto" w:sz="4" w:space="0"/>
+                      <w:right w:val="nil"/>
+                    </w:tcBorders>
                   </w:tcPr>
                   <w:p/>
                 </w:tc>
                 <w:tc>
                   <w:tcPr>
                     <w:tcW w:w="2407" w:type="dxa"/>
-                  </w:tcPr>
-                  <w:p/>
-                </w:tc>
-                <w:tc>
-                  <w:tcPr>
-                    <w:tcW w:w="2407" w:type="dxa"/>
-                  </w:tcPr>
-                  <w:p/>
-                </w:tc>
-                <w:tc>
-                  <w:tcPr>
-                    <w:tcW w:w="2407" w:type="dxa"/>
+                    <w:tcBorders>
+                      <w:top w:val="nil"/>
+                      <w:left w:val="nil"/>
+                      <w:bottom w:val="single" w:color="auto" w:sz="4" w:space="0"/>
+                      <w:right w:val="nil"/>
+                    </w:tcBorders>
                   </w:tcPr>
                   <w:p/>
                 </w:tc>
@@ -88,15 +218,15 @@
                 <w:sdtPr>
                   <w:alias w:val="#Nav: /Employee/Employee_Record_T"/>
                   <w:tag w:val="#Nav: Employment_History_Report/50001"/>
-                  <w:id w:val="-1362129255"/>
-                  <w15:dataBinding w:prefixMappings="xmlns:ns0='urn:microsoft-dynamics-nav/reports/Employment_History_Report/50001/' " w:xpath="/ns0:NavWordReportXmlPart[1]/ns0:Employee[1]/ns0:Employee_Record_T" w:storeItemID="{47903A25-A3CC-4276-806A-56FDDF850408}"/>
+                  <w:id w:val="2109532251"/>
+                  <w15:dataBinding w:prefixMappings="xmlns:ns0='urn:microsoft-dynamics-nav/reports/Employment_History_Report/50001/'" w:xpath="/ns0:NavWordReportXmlPart[1]/ns0:Employee[1]/ns0:Employee_Record_T" w:storeItemID="{92E8E80B-7F0C-4F5A-81B3-9CF4BD4F28BE}"/>
                   <w15:repeatingSection/>
                 </w:sdtPr>
                 <w:sdtEndPr/>
                 <w:sdtContent>
                   <w:sdt>
                     <w:sdtPr>
-                      <w:id w:val="734121648"/>
+                      <w:id w:val="-101567546"/>
                       <w:placeholder>
                         <w:docPart w:val="DefaultPlaceholder_-1854013436"/>
                       </w:placeholder>
@@ -109,11 +239,11 @@
                           <w:sdtPr>
                             <w:alias w:val="#Nav: /Employee/Employee_Record_T/Designation"/>
                             <w:tag w:val="#Nav: Employment_History_Report/50001"/>
-                            <w:id w:val="-394821715"/>
+                            <w:id w:val="-1098481981"/>
                             <w:placeholder>
                               <w:docPart w:val="DefaultPlaceholder_-1854013440"/>
                             </w:placeholder>
-                            <w:dataBinding w:prefixMappings="xmlns:ns0='urn:microsoft-dynamics-nav/reports/Employment_History_Report/50001/'" w:xpath="/ns0:NavWordReportXmlPart[1]/ns0:Employee[1]/ns0:Employee_Record_T[1]/ns0:Designation[1]" w:storeItemID="{47903A25-A3CC-4276-806A-56FDDF850408}"/>
+                            <w:dataBinding w:prefixMappings="xmlns:ns0='urn:microsoft-dynamics-nav/reports/Employment_History_Report/50001/'" w:xpath="/ns0:NavWordReportXmlPart[1]/ns0:Employee[1]/ns0:Employee_Record_T[1]/ns0:Designation[1]" w:storeItemID="{92E8E80B-7F0C-4F5A-81B3-9CF4BD4F28BE}"/>
                             <w:text/>
                           </w:sdtPr>
                           <w:sdtEndPr/>
@@ -121,6 +251,9 @@
                             <w:tc>
                               <w:tcPr>
                                 <w:tcW w:w="2407" w:type="dxa"/>
+                                <w:tcBorders>
+                                  <w:top w:val="single" w:color="auto" w:sz="4" w:space="0"/>
+                                </w:tcBorders>
                               </w:tcPr>
                               <w:p>
                                 <w:r>
@@ -132,11 +265,13 @@
                         </w:sdt>
                         <w:sdt>
                           <w:sdtPr>
-                            <w:id w:val="-1476905981"/>
+                            <w:alias w:val="#Nav: /Employee/Employee_Record_T/From_Date"/>
+                            <w:tag w:val="#Nav: Employment_History_Report/50001"/>
+                            <w:id w:val="1744681601"/>
                             <w:placeholder>
                               <w:docPart w:val="DefaultPlaceholder_-1854013440"/>
                             </w:placeholder>
-                            <w:dataBinding w:prefixMappings="xmlns:ns0='urn:microsoft-dynamics-nav/reports/Employment_History_Report/50001/' " w:xpath="/ns0:NavWordReportXmlPart[1]/ns0:Employee[1]/ns0:Employee_Record_T[1]/ns0:From_Date[1]" w:storeItemID="{47903A25-A3CC-4276-806A-56FDDF850408}"/>
+                            <w:dataBinding w:prefixMappings="xmlns:ns0='urn:microsoft-dynamics-nav/reports/Employment_History_Report/50001/'" w:xpath="/ns0:NavWordReportXmlPart[1]/ns0:Employee[1]/ns0:Employee_Record_T[1]/ns0:From_Date[1]" w:storeItemID="{92E8E80B-7F0C-4F5A-81B3-9CF4BD4F28BE}"/>
                             <w:text/>
                           </w:sdtPr>
                           <w:sdtEndPr/>
@@ -144,6 +279,9 @@
                             <w:tc>
                               <w:tcPr>
                                 <w:tcW w:w="2407" w:type="dxa"/>
+                                <w:tcBorders>
+                                  <w:top w:val="single" w:color="auto" w:sz="4" w:space="0"/>
+                                </w:tcBorders>
                               </w:tcPr>
                               <w:p>
                                 <w:proofErr w:type="spellStart"/>
@@ -157,11 +295,13 @@
                         </w:sdt>
                         <w:sdt>
                           <w:sdtPr>
-                            <w:id w:val="-1740398384"/>
+                            <w:alias w:val="#Nav: /Employee/Employee_Record_T/To_Date"/>
+                            <w:tag w:val="#Nav: Employment_History_Report/50001"/>
+                            <w:id w:val="1150247757"/>
                             <w:placeholder>
                               <w:docPart w:val="DefaultPlaceholder_-1854013440"/>
                             </w:placeholder>
-                            <w:dataBinding w:prefixMappings="xmlns:ns0='urn:microsoft-dynamics-nav/reports/Employment_History_Report/50001/' " w:xpath="/ns0:NavWordReportXmlPart[1]/ns0:Employee[1]/ns0:Employee_Record_T[1]/ns0:To_Date[1]" w:storeItemID="{47903A25-A3CC-4276-806A-56FDDF850408}"/>
+                            <w:dataBinding w:prefixMappings="xmlns:ns0='urn:microsoft-dynamics-nav/reports/Employment_History_Report/50001/'" w:xpath="/ns0:NavWordReportXmlPart[1]/ns0:Employee[1]/ns0:Employee_Record_T[1]/ns0:To_Date[1]" w:storeItemID="{92E8E80B-7F0C-4F5A-81B3-9CF4BD4F28BE}"/>
                             <w:text/>
                           </w:sdtPr>
                           <w:sdtEndPr/>
@@ -169,11 +309,16 @@
                             <w:tc>
                               <w:tcPr>
                                 <w:tcW w:w="2407" w:type="dxa"/>
+                                <w:tcBorders>
+                                  <w:top w:val="single" w:color="auto" w:sz="4" w:space="0"/>
+                                </w:tcBorders>
                               </w:tcPr>
                               <w:p>
+                                <w:proofErr w:type="spellStart"/>
                                 <w:r>
                                   <w:t>To_Date</w:t>
                                 </w:r>
+                                <w:proofErr w:type="spellEnd"/>
                               </w:p>
                             </w:tc>
                           </w:sdtContent>
@@ -182,11 +327,11 @@
                           <w:sdtPr>
                             <w:alias w:val="#Nav: /Employee/Employee_Record_T/Status"/>
                             <w:tag w:val="#Nav: Employment_History_Report/50001"/>
-                            <w:id w:val="1791854187"/>
+                            <w:id w:val="-720834355"/>
                             <w:placeholder>
                               <w:docPart w:val="DefaultPlaceholder_-1854013440"/>
                             </w:placeholder>
-                            <w:dataBinding w:prefixMappings="xmlns:ns0='urn:microsoft-dynamics-nav/reports/Employment_History_Report/50001/'" w:xpath="/ns0:NavWordReportXmlPart[1]/ns0:Employee[1]/ns0:Employee_Record_T[1]/ns0:Status[1]" w:storeItemID="{47903A25-A3CC-4276-806A-56FDDF850408}"/>
+                            <w:dataBinding w:prefixMappings="xmlns:ns0='urn:microsoft-dynamics-nav/reports/Employment_History_Report/50001/'" w:xpath="/ns0:NavWordReportXmlPart[1]/ns0:Employee[1]/ns0:Employee_Record_T[1]/ns0:Status[1]" w:storeItemID="{92E8E80B-7F0C-4F5A-81B3-9CF4BD4F28BE}"/>
                             <w:text/>
                           </w:sdtPr>
                           <w:sdtEndPr/>
@@ -194,6 +339,9 @@
                             <w:tc>
                               <w:tcPr>
                                 <w:tcW w:w="2407" w:type="dxa"/>
+                                <w:tcBorders>
+                                  <w:top w:val="single" w:color="auto" w:sz="4" w:space="0"/>
+                                </w:tcBorders>
                               </w:tcPr>
                               <w:p>
                                 <w:r>
@@ -208,452 +356,12 @@
                   </w:sdt>
                 </w:sdtContent>
               </w:sdt>
-            </w:tbl>
-            <w:p/>
-          </w:sdtContent>
-        </w:sdt>
-        <w:sdt>
-          <w:sdtPr>
-            <w:id w:val="1072230115"/>
-            <w:placeholder>
-              <w:docPart w:val="17BECFAB3EB644859F3FA7CD3CFA29BE"/>
-            </w:placeholder>
-            <w15:repeatingSectionItem/>
-          </w:sdtPr>
-          <w:sdtContent>
-            <w:p>
-              <w:r>
-                <w:t xml:space="preserve">Name: </w:t>
-              </w:r>
-              <w:sdt>
-                <w:sdtPr>
-                  <w:alias w:val="#Nav: /Employee/FullName"/>
-                  <w:tag w:val="#Nav: Employment_History_Report/50001"/>
-                  <w:id w:val="-601956953"/>
-                  <w:placeholder>
-                    <w:docPart w:val="259602CD159F4BEF869407DA67810F6C"/>
-                  </w:placeholder>
-                  <w:showingPlcHdr/>
-                  <w:dataBinding w:prefixMappings="xmlns:ns0='urn:microsoft-dynamics-nav/reports/Employment_History_Report/50001/'" w:xpath="/ns0:NavWordReportXmlPart[1]/ns0:Employee[2]/ns0:FullName[1]" w:storeItemID="{47903A25-A3CC-4276-806A-56FDDF850408}"/>
-                  <w:text/>
-                </w:sdtPr>
-                <w:sdtContent>
-                  <w:r>
-                    <w:rPr>
-                      <w:rStyle w:val="PlaceholderText"/>
-                    </w:rPr>
-                    <w:t>Click or tap here to enter text.</w:t>
-                  </w:r>
-                </w:sdtContent>
-              </w:sdt>
-            </w:p>
-            <w:tbl>
-              <w:tblPr>
-                <w:tblStyle w:val="TableGrid"/>
-                <w:tblW w:w="0" w:type="auto"/>
-                <w:tblLook w:val="04A0" w:firstRow="1" w:lastRow="0" w:firstColumn="1" w:lastColumn="0" w:noHBand="0" w:noVBand="1"/>
-              </w:tblPr>
-              <w:tblGrid>
-                <w:gridCol w:w="2407"/>
-                <w:gridCol w:w="2407"/>
-                <w:gridCol w:w="2407"/>
-                <w:gridCol w:w="2407"/>
-              </w:tblGrid>
-              <w:tr>
-                <w:tc>
-                  <w:tcPr>
-                    <w:tcW w:w="2407" w:type="dxa"/>
-                  </w:tcPr>
-                  <w:p/>
-                </w:tc>
-                <w:tc>
-                  <w:tcPr>
-                    <w:tcW w:w="2407" w:type="dxa"/>
-                  </w:tcPr>
-                  <w:p/>
-                </w:tc>
-                <w:tc>
-                  <w:tcPr>
-                    <w:tcW w:w="2407" w:type="dxa"/>
-                  </w:tcPr>
-                  <w:p/>
-                </w:tc>
-                <w:tc>
-                  <w:tcPr>
-                    <w:tcW w:w="2407" w:type="dxa"/>
-                  </w:tcPr>
-                  <w:p/>
-                </w:tc>
-              </w:tr>
-              <w:sdt>
-                <w:sdtPr>
-                  <w:alias w:val="#Nav: /Employee/Employee_Record_T"/>
-                  <w:tag w:val="#Nav: Employment_History_Report/50001"/>
-                  <w:id w:val="-1326594260"/>
-                  <w15:dataBinding w:prefixMappings="xmlns:ns0='urn:microsoft-dynamics-nav/reports/Employment_History_Report/50001/' " w:xpath="/ns0:NavWordReportXmlPart[1]/ns0:Employee[2]/ns0:Employee_Record_T" w:storeItemID="{47903A25-A3CC-4276-806A-56FDDF850408}"/>
-                  <w15:repeatingSection/>
-                </w:sdtPr>
-                <w:sdtContent>
-                  <w:sdt>
-                    <w:sdtPr>
-                      <w:id w:val="1145856958"/>
-                      <w:placeholder>
-                        <w:docPart w:val="17BECFAB3EB644859F3FA7CD3CFA29BE"/>
-                      </w:placeholder>
-                      <w15:repeatingSectionItem/>
-                    </w:sdtPr>
-                    <w:sdtContent>
-                      <w:tr>
-                        <w:sdt>
-                          <w:sdtPr>
-                            <w:alias w:val="#Nav: /Employee/Employee_Record_T/Designation"/>
-                            <w:tag w:val="#Nav: Employment_History_Report/50001"/>
-                            <w:id w:val="-1170410443"/>
-                            <w:placeholder>
-                              <w:docPart w:val="259602CD159F4BEF869407DA67810F6C"/>
-                            </w:placeholder>
-                            <w:showingPlcHdr/>
-                            <w:dataBinding w:prefixMappings="xmlns:ns0='urn:microsoft-dynamics-nav/reports/Employment_History_Report/50001/'" w:xpath="/ns0:NavWordReportXmlPart[1]/ns0:Employee[2]/ns0:Employee_Record_T[1]/ns0:Designation[1]" w:storeItemID="{47903A25-A3CC-4276-806A-56FDDF850408}"/>
-                            <w:text/>
-                          </w:sdtPr>
-                          <w:sdtContent>
-                            <w:tc>
-                              <w:tcPr>
-                                <w:tcW w:w="2407" w:type="dxa"/>
-                              </w:tcPr>
-                              <w:p>
-                                <w:r>
-                                  <w:rPr>
-                                    <w:rStyle w:val="PlaceholderText"/>
-                                  </w:rPr>
-                                  <w:t>Click or tap here to enter text.</w:t>
-                                </w:r>
-                              </w:p>
-                            </w:tc>
-                          </w:sdtContent>
-                        </w:sdt>
-                        <w:sdt>
-                          <w:sdtPr>
-                            <w:id w:val="61759736"/>
-                            <w:placeholder>
-                              <w:docPart w:val="259602CD159F4BEF869407DA67810F6C"/>
-                            </w:placeholder>
-                            <w:showingPlcHdr/>
-                            <w:dataBinding w:prefixMappings="xmlns:ns0='urn:microsoft-dynamics-nav/reports/Employment_History_Report/50001/' " w:xpath="/ns0:NavWordReportXmlPart[1]/ns0:Employee[2]/ns0:Employee_Record_T[1]/ns0:From_Date[1]" w:storeItemID="{47903A25-A3CC-4276-806A-56FDDF850408}"/>
-                            <w:text/>
-                          </w:sdtPr>
-                          <w:sdtContent>
-                            <w:tc>
-                              <w:tcPr>
-                                <w:tcW w:w="2407" w:type="dxa"/>
-                              </w:tcPr>
-                              <w:p>
-                                <w:r>
-                                  <w:rPr>
-                                    <w:rStyle w:val="PlaceholderText"/>
-                                  </w:rPr>
-                                  <w:t>Click or tap here to enter text.</w:t>
-                                </w:r>
-                              </w:p>
-                            </w:tc>
-                          </w:sdtContent>
-                        </w:sdt>
-                        <w:sdt>
-                          <w:sdtPr>
-                            <w:id w:val="1927069076"/>
-                            <w:placeholder>
-                              <w:docPart w:val="259602CD159F4BEF869407DA67810F6C"/>
-                            </w:placeholder>
-                            <w:showingPlcHdr/>
-                            <w:dataBinding w:prefixMappings="xmlns:ns0='urn:microsoft-dynamics-nav/reports/Employment_History_Report/50001/' " w:xpath="/ns0:NavWordReportXmlPart[1]/ns0:Employee[2]/ns0:Employee_Record_T[1]/ns0:To_Date[1]" w:storeItemID="{47903A25-A3CC-4276-806A-56FDDF850408}"/>
-                            <w:text/>
-                          </w:sdtPr>
-                          <w:sdtContent>
-                            <w:tc>
-                              <w:tcPr>
-                                <w:tcW w:w="2407" w:type="dxa"/>
-                              </w:tcPr>
-                              <w:p>
-                                <w:r>
-                                  <w:rPr>
-                                    <w:rStyle w:val="PlaceholderText"/>
-                                  </w:rPr>
-                                  <w:t>Click or tap here to enter text.</w:t>
-                                </w:r>
-                              </w:p>
-                            </w:tc>
-                          </w:sdtContent>
-                        </w:sdt>
-                        <w:sdt>
-                          <w:sdtPr>
-                            <w:alias w:val="#Nav: /Employee/Employee_Record_T/Status"/>
-                            <w:tag w:val="#Nav: Employment_History_Report/50001"/>
-                            <w:id w:val="734975260"/>
-                            <w:placeholder>
-                              <w:docPart w:val="259602CD159F4BEF869407DA67810F6C"/>
-                            </w:placeholder>
-                            <w:showingPlcHdr/>
-                            <w:dataBinding w:prefixMappings="xmlns:ns0='urn:microsoft-dynamics-nav/reports/Employment_History_Report/50001/'" w:xpath="/ns0:NavWordReportXmlPart[1]/ns0:Employee[2]/ns0:Employee_Record_T[1]/ns0:Status[1]" w:storeItemID="{47903A25-A3CC-4276-806A-56FDDF850408}"/>
-                            <w:text/>
-                          </w:sdtPr>
-                          <w:sdtContent>
-                            <w:tc>
-                              <w:tcPr>
-                                <w:tcW w:w="2407" w:type="dxa"/>
-                              </w:tcPr>
-                              <w:p>
-                                <w:r>
-                                  <w:rPr>
-                                    <w:rStyle w:val="PlaceholderText"/>
-                                  </w:rPr>
-                                  <w:t>Click or tap here to enter text.</w:t>
-                                </w:r>
-                              </w:p>
-                            </w:tc>
-                          </w:sdtContent>
-                        </w:sdt>
-                      </w:tr>
-                    </w:sdtContent>
-                  </w:sdt>
-                </w:sdtContent>
-              </w:sdt>
-            </w:tbl>
-            <w:p/>
-          </w:sdtContent>
-        </w:sdt>
-      </w:sdtContent>
-    </w:sdt>
-    <w:p/>
-    <w:p>
-      <w:r>
-        <w:t>Test</w:t>
-      </w:r>
-    </w:p>
-    <w:p/>
-    <w:tbl>
-      <w:tblPr>
-        <w:tblStyle w:val="TableGrid"/>
-        <w:tblW w:w="0" w:type="auto"/>
-        <w:tblLook w:val="04A0" w:firstRow="1" w:lastRow="0" w:firstColumn="1" w:lastColumn="0" w:noHBand="0" w:noVBand="1"/>
-      </w:tblPr>
-      <w:tblGrid>
-        <w:gridCol w:w="3209"/>
-        <w:gridCol w:w="3209"/>
-        <w:gridCol w:w="3210"/>
-      </w:tblGrid>
-      <w:tr>
-        <w:tc>
-          <w:tcPr>
-            <w:tcW w:w="3209" w:type="dxa"/>
-          </w:tcPr>
-          <w:p>
-            <w:r>
-              <w:t>Name</w:t>
-            </w:r>
-          </w:p>
-        </w:tc>
-        <w:tc>
-          <w:tcPr>
-            <w:tcW w:w="3209" w:type="dxa"/>
-          </w:tcPr>
-          <w:p>
-            <w:r>
-              <w:t>Number</w:t>
-            </w:r>
-          </w:p>
-        </w:tc>
-        <w:tc>
-          <w:tcPr>
-            <w:tcW w:w="3210" w:type="dxa"/>
-          </w:tcPr>
-          <w:p/>
-        </w:tc>
-      </w:tr>
-      <w:sdt>
-        <w:sdtPr>
-          <w:id w:val="2073998698"/>
-          <w15:dataBinding w:prefixMappings="xmlns:ns0='urn:microsoft-dynamics-nav/reports/Employment_History_Report/50001/' " w:xpath="/ns0:NavWordReportXmlPart[1]/ns0:Employee" w:storeItemID="{47903A25-A3CC-4276-806A-56FDDF850408}"/>
-          <w15:repeatingSection/>
-        </w:sdtPr>
-        <w:sdtContent>
-          <w:sdt>
-            <w:sdtPr>
-              <w:id w:val="-946546083"/>
-              <w:placeholder>
-                <w:docPart w:val="DefaultPlaceholder_-1854013436"/>
-              </w:placeholder>
-              <w15:repeatingSectionItem/>
-            </w:sdtPr>
-            <w:sdtEndPr/>
-            <w:sdtContent>
-              <w:tr>
-                <w:sdt>
-                  <w:sdtPr>
-                    <w:id w:val="306048294"/>
-                    <w:placeholder>
-                      <w:docPart w:val="DefaultPlaceholder_-1854013440"/>
-                    </w:placeholder>
-                    <w:dataBinding w:prefixMappings="xmlns:ns0='urn:microsoft-dynamics-nav/reports/Employment_History_Report/50001/' " w:xpath="/ns0:NavWordReportXmlPart[1]/ns0:Employee[1]/ns0:FullName[1]" w:storeItemID="{47903A25-A3CC-4276-806A-56FDDF850408}"/>
-                    <w:text/>
-                  </w:sdtPr>
-                  <w:sdtEndPr/>
-                  <w:sdtContent>
-                    <w:tc>
-                      <w:tcPr>
-                        <w:tcW w:w="3209" w:type="dxa"/>
-                      </w:tcPr>
-                      <w:p>
-                        <w:proofErr w:type="spellStart"/>
-                        <w:r>
-                          <w:t>FullName</w:t>
-                        </w:r>
-                        <w:proofErr w:type="spellEnd"/>
-                      </w:p>
-                    </w:tc>
-                  </w:sdtContent>
-                </w:sdt>
-                <w:sdt>
-                  <w:sdtPr>
-                    <w:id w:val="1187632151"/>
-                    <w:placeholder>
-                      <w:docPart w:val="DefaultPlaceholder_-1854013440"/>
-                    </w:placeholder>
-                    <w:dataBinding w:prefixMappings="xmlns:ns0='urn:microsoft-dynamics-nav/reports/Employment_History_Report/50001/' " w:xpath="/ns0:NavWordReportXmlPart[1]/ns0:Employee[1]/ns0:No[1]" w:storeItemID="{47903A25-A3CC-4276-806A-56FDDF850408}"/>
-                    <w:text/>
-                  </w:sdtPr>
-                  <w:sdtEndPr/>
-                  <w:sdtContent>
-                    <w:tc>
-                      <w:tcPr>
-                        <w:tcW w:w="3209" w:type="dxa"/>
-                      </w:tcPr>
-                      <w:p>
-                        <w:r>
-                          <w:t>No</w:t>
-                        </w:r>
-                      </w:p>
-                    </w:tc>
-                  </w:sdtContent>
-                </w:sdt>
-                <w:tc>
-                  <w:tcPr>
-                    <w:tcW w:w="3210" w:type="dxa"/>
-                  </w:tcPr>
-                  <w:p/>
-                </w:tc>
-              </w:tr>
-            </w:sdtContent>
-          </w:sdt>
-          <w:sdt>
-            <w:sdtPr>
-              <w:id w:val="-1817638034"/>
-              <w:placeholder>
-                <w:docPart w:val="E892AE2661D64C48A950A33676EAFB8F"/>
-              </w:placeholder>
-              <w15:repeatingSectionItem/>
-            </w:sdtPr>
-            <w:sdtContent>
-              <w:sdt>
-                <w:sdtPr>
-                  <w:id w:val="1855153787"/>
-                  <w15:dataBinding w:prefixMappings="xmlns:ns0='urn:microsoft-dynamics-nav/reports/Employment_History_Report/50001/' " w:xpath="/ns0:NavWordReportXmlPart[1]/ns0:Employee[1]/ns0:Employee_Record_T" w:storeItemID="{47903A25-A3CC-4276-806A-56FDDF850408}"/>
-                  <w15:repeatingSection/>
-                </w:sdtPr>
-                <w:sdtContent>
-                  <w:sdt>
-                    <w:sdtPr>
-                      <w:id w:val="247163096"/>
-                      <w:placeholder>
-                        <w:docPart w:val="DefaultPlaceholder_-1854013436"/>
-                      </w:placeholder>
-                      <w15:repeatingSectionItem/>
-                    </w:sdtPr>
-                    <w:sdtContent>
-                      <w:tr>
-                        <w:sdt>
-                          <w:sdtPr>
-                            <w:id w:val="-1305069977"/>
-                            <w:placeholder>
-                              <w:docPart w:val="DefaultPlaceholder_-1854013440"/>
-                            </w:placeholder>
-                            <w:dataBinding w:prefixMappings="xmlns:ns0='urn:microsoft-dynamics-nav/reports/Employment_History_Report/50001/' " w:xpath="/ns0:NavWordReportXmlPart[1]/ns0:Employee[1]/ns0:Employee_Record_T[1]/ns0:Designation[1]" w:storeItemID="{47903A25-A3CC-4276-806A-56FDDF850408}"/>
-                            <w:text/>
-                          </w:sdtPr>
-                          <w:sdtContent>
-                            <w:tc>
-                              <w:tcPr>
-                                <w:tcW w:w="3209" w:type="dxa"/>
-                              </w:tcPr>
-                              <w:p>
-                                <w:r>
-                                  <w:t>Designation</w:t>
-                                </w:r>
-                              </w:p>
-                            </w:tc>
-                          </w:sdtContent>
-                        </w:sdt>
-                        <w:sdt>
-                          <w:sdtPr>
-                            <w:id w:val="1151791302"/>
-                            <w:placeholder>
-                              <w:docPart w:val="DefaultPlaceholder_-1854013440"/>
-                            </w:placeholder>
-                            <w:dataBinding w:prefixMappings="xmlns:ns0='urn:microsoft-dynamics-nav/reports/Employment_History_Report/50001/' " w:xpath="/ns0:NavWordReportXmlPart[1]/ns0:Employee[1]/ns0:Employee_Record_T[1]/ns0:From_Date[1]" w:storeItemID="{47903A25-A3CC-4276-806A-56FDDF850408}"/>
-                            <w:text/>
-                          </w:sdtPr>
-                          <w:sdtContent>
-                            <w:tc>
-                              <w:tcPr>
-                                <w:tcW w:w="3209" w:type="dxa"/>
-                              </w:tcPr>
-                              <w:p>
-                                <w:proofErr w:type="spellStart"/>
-                                <w:r>
-                                  <w:t>From_Date</w:t>
-                                </w:r>
-                                <w:proofErr w:type="spellEnd"/>
-                              </w:p>
-                            </w:tc>
-                          </w:sdtContent>
-                        </w:sdt>
-                        <w:sdt>
-                          <w:sdtPr>
-                            <w:id w:val="1463842595"/>
-                            <w:placeholder>
-                              <w:docPart w:val="DefaultPlaceholder_-1854013440"/>
-                            </w:placeholder>
-                            <w:dataBinding w:prefixMappings="xmlns:ns0='urn:microsoft-dynamics-nav/reports/Employment_History_Report/50001/' " w:xpath="/ns0:NavWordReportXmlPart[1]/ns0:Employee[1]/ns0:Employee_Record_T[1]/ns0:To_Date[1]" w:storeItemID="{47903A25-A3CC-4276-806A-56FDDF850408}"/>
-                            <w:text/>
-                          </w:sdtPr>
-                          <w:sdtContent>
-                            <w:tc>
-                              <w:tcPr>
-                                <w:tcW w:w="3210" w:type="dxa"/>
-                              </w:tcPr>
-                              <w:p>
-                                <w:proofErr w:type="spellStart"/>
-                                <w:r>
-                                  <w:t>To_Date</w:t>
-                                </w:r>
-                                <w:proofErr w:type="spellEnd"/>
-                              </w:p>
-                            </w:tc>
-                          </w:sdtContent>
-                        </w:sdt>
-                      </w:tr>
-                    </w:sdtContent>
-                  </w:sdt>
-                </w:sdtContent>
-              </w:sdt>
             </w:sdtContent>
           </w:sdt>
         </w:sdtContent>
       </w:sdt>
     </w:tbl>
-    <w:p>
-      <w:bookmarkStart w:id="0" w:name="_GoBack"/>
-      <w:bookmarkEnd w:id="0"/>
-    </w:p>
+    <w:p/>
     <w:sectPr>
       <w:pgSz w:w="11906" w:h="16838"/>
       <w:pgMar w:top="1701" w:right="1134" w:bottom="1701" w:left="1134" w:header="708" w:footer="708" w:gutter="0"/>
@@ -1085,21 +793,11 @@
     <w:semiHidden/>
     <w:unhideWhenUsed/>
   </w:style>
-  <w:style w:type="character" w:styleId="PlaceholderText">
-    <w:name w:val="Placeholder Text"/>
-    <w:basedOn w:val="DefaultParagraphFont"/>
-    <w:uiPriority w:val="99"/>
-    <w:semiHidden/>
-    <w:rsid w:val="00124768"/>
-    <w:rPr>
-      <w:color w:val="808080"/>
-    </w:rPr>
-  </w:style>
   <w:style w:type="table" w:styleId="TableGrid">
     <w:name w:val="Table Grid"/>
     <w:basedOn w:val="TableNormal"/>
     <w:uiPriority w:val="39"/>
-    <w:rsid w:val="00124768"/>
+    <w:rsid w:val="0020144B"/>
     <w:pPr>
       <w:spacing w:after="0" w:line="240" w:lineRule="auto"/>
     </w:pPr>
@@ -1114,38 +812,22 @@
       </w:tblBorders>
     </w:tblPr>
   </w:style>
+  <w:style w:type="character" w:styleId="PlaceholderText">
+    <w:name w:val="Placeholder Text"/>
+    <w:basedOn w:val="DefaultParagraphFont"/>
+    <w:uiPriority w:val="99"/>
+    <w:semiHidden/>
+    <w:rsid w:val="0020144B"/>
+    <w:rPr>
+      <w:color w:val="808080"/>
+    </w:rPr>
+  </w:style>
 </w:styles>
 </file>
 
 <file path=word/glossary/document.xml><?xml version="1.0" encoding="utf-8"?>
 <w:glossaryDocument xmlns:wpc="http://schemas.microsoft.com/office/word/2010/wordprocessingCanvas" xmlns:cx="http://schemas.microsoft.com/office/drawing/2014/chartex" xmlns:cx1="http://schemas.microsoft.com/office/drawing/2015/9/8/chartex" xmlns:mc="http://schemas.openxmlformats.org/markup-compatibility/2006" xmlns:o="urn:schemas-microsoft-com:office:office" xmlns:r="http://schemas.openxmlformats.org/officeDocument/2006/relationships" xmlns:m="http://schemas.openxmlformats.org/officeDocument/2006/math" xmlns:v="urn:schemas-microsoft-com:vml" xmlns:wp14="http://schemas.microsoft.com/office/word/2010/wordprocessingDrawing" xmlns:wp="http://schemas.openxmlformats.org/drawingml/2006/wordprocessingDrawing" xmlns:w10="urn:schemas-microsoft-com:office:word" xmlns:w="http://schemas.openxmlformats.org/wordprocessingml/2006/main" xmlns:w14="http://schemas.microsoft.com/office/word/2010/wordml" xmlns:w15="http://schemas.microsoft.com/office/word/2012/wordml" xmlns:w16se="http://schemas.microsoft.com/office/word/2015/wordml/symex" xmlns:wpg="http://schemas.microsoft.com/office/word/2010/wordprocessingGroup" xmlns:wpi="http://schemas.microsoft.com/office/word/2010/wordprocessingInk" xmlns:wne="http://schemas.microsoft.com/office/word/2006/wordml" xmlns:wps="http://schemas.microsoft.com/office/word/2010/wordprocessingShape" mc:Ignorable="w14 w15 w16se wp14">
   <w:docParts>
-    <w:docPart>
-      <w:docPartPr>
-        <w:name w:val="DefaultPlaceholder_-1854013440"/>
-        <w:category>
-          <w:name w:val="General"/>
-          <w:gallery w:val="placeholder"/>
-        </w:category>
-        <w:types>
-          <w:type w:val="bbPlcHdr"/>
-        </w:types>
-        <w:behaviors>
-          <w:behavior w:val="content"/>
-        </w:behaviors>
-        <w:guid w:val="{7395CB1E-D6DA-4586-94B0-FF646A953239}"/>
-      </w:docPartPr>
-      <w:docPartBody>
-        <w:p>
-          <w:r>
-            <w:rPr>
-              <w:rStyle w:val="PlaceholderText"/>
-            </w:rPr>
-            <w:t>Click or tap here to enter text.</w:t>
-          </w:r>
-        </w:p>
-      </w:docPartBody>
-    </w:docPart>
     <w:docPart>
       <w:docPartPr>
         <w:name w:val="DefaultPlaceholder_-1854013436"/>
@@ -1159,7 +841,7 @@
         <w:behaviors>
           <w:behavior w:val="content"/>
         </w:behaviors>
-        <w:guid w:val="{3EA7D5C7-2B5F-4BF5-B1BF-EFCE771AEAD6}"/>
+        <w:guid w:val="{5E90BCE9-357D-4F02-964E-1A49EE999395}"/>
       </w:docPartPr>
       <w:docPartBody>
         <w:p>
@@ -1174,7 +856,7 @@
     </w:docPart>
     <w:docPart>
       <w:docPartPr>
-        <w:name w:val="E892AE2661D64C48A950A33676EAFB8F"/>
+        <w:name w:val="DefaultPlaceholder_-1854013440"/>
         <w:category>
           <w:name w:val="General"/>
           <w:gallery w:val="placeholder"/>
@@ -1185,71 +867,10 @@
         <w:behaviors>
           <w:behavior w:val="content"/>
         </w:behaviors>
-        <w:guid w:val="{ECE98F2D-4FC2-4009-8D0B-5C377E4EA572}"/>
+        <w:guid w:val="{D375BA63-0787-4B84-A3F5-B90913F9A0FE}"/>
       </w:docPartPr>
       <w:docPartBody>
         <w:p>
-          <w:pPr>
-            <w:pStyle w:val="E892AE2661D64C48A950A33676EAFB8F"/>
-          </w:pPr>
-          <w:r>
-            <w:rPr>
-              <w:rStyle w:val="PlaceholderText"/>
-            </w:rPr>
-            <w:t>Enter any content that you want to repeat, including other content controls. You can also insert this control around table rows in order to repeat parts of a table.</w:t>
-          </w:r>
-        </w:p>
-      </w:docPartBody>
-    </w:docPart>
-    <w:docPart>
-      <w:docPartPr>
-        <w:name w:val="17BECFAB3EB644859F3FA7CD3CFA29BE"/>
-        <w:category>
-          <w:name w:val="General"/>
-          <w:gallery w:val="placeholder"/>
-        </w:category>
-        <w:types>
-          <w:type w:val="bbPlcHdr"/>
-        </w:types>
-        <w:behaviors>
-          <w:behavior w:val="content"/>
-        </w:behaviors>
-        <w:guid w:val="{F13F888B-3267-466A-9CCD-AB0F26F1EFBF}"/>
-      </w:docPartPr>
-      <w:docPartBody>
-        <w:p>
-          <w:pPr>
-            <w:pStyle w:val="17BECFAB3EB644859F3FA7CD3CFA29BE"/>
-          </w:pPr>
-          <w:r>
-            <w:rPr>
-              <w:rStyle w:val="PlaceholderText"/>
-            </w:rPr>
-            <w:t>Enter any content that you want to repeat, including other content controls. You can also insert this control around table rows in order to repeat parts of a table.</w:t>
-          </w:r>
-        </w:p>
-      </w:docPartBody>
-    </w:docPart>
-    <w:docPart>
-      <w:docPartPr>
-        <w:name w:val="259602CD159F4BEF869407DA67810F6C"/>
-        <w:category>
-          <w:name w:val="General"/>
-          <w:gallery w:val="placeholder"/>
-        </w:category>
-        <w:types>
-          <w:type w:val="bbPlcHdr"/>
-        </w:types>
-        <w:behaviors>
-          <w:behavior w:val="content"/>
-        </w:behaviors>
-        <w:guid w:val="{597CBF66-A76F-45AA-8AB6-8D3C1348F682}"/>
-      </w:docPartPr>
-      <w:docPartBody>
-        <w:p>
-          <w:pPr>
-            <w:pStyle w:val="259602CD159F4BEF869407DA67810F6C"/>
-          </w:pPr>
           <w:r>
             <w:rPr>
               <w:rStyle w:val="PlaceholderText"/>
@@ -1303,12 +924,11 @@
     <w:compatSetting w:name="differentiateMultirowTableHeaders" w:uri="http://schemas.microsoft.com/office/word" w:val="1"/>
   </w:compat>
   <w:rsids>
-    <w:rsidRoot w:val="00611E15"/>
-    <w:rsid w:val="00243F5E"/>
-    <w:rsid w:val="00382E7E"/>
-    <w:rsid w:val="003F3551"/>
-    <w:rsid w:val="00611E15"/>
-    <w:rsid w:val="006F5F9C"/>
+    <w:rsidRoot w:val="004567DE"/>
+    <w:rsid w:val="004567DE"/>
+    <w:rsid w:val="00C21978"/>
+    <w:rsid w:val="00E529F5"/>
+    <w:rsid w:val="00E71DF9"/>
   </w:rsids>
   <m:mathPr>
     <m:mathFont m:val="Cambria Math"/>
@@ -1757,26 +1377,18 @@
     <w:basedOn w:val="DefaultParagraphFont"/>
     <w:uiPriority w:val="99"/>
     <w:semiHidden/>
-    <w:rsid w:val="00382E7E"/>
+    <w:rsid w:val="00E71DF9"/>
     <w:rPr>
       <w:color w:val="808080"/>
     </w:rPr>
   </w:style>
-  <w:style w:type="paragraph" w:customStyle="1" w:styleId="E892AE2661D64C48A950A33676EAFB8F">
-    <w:name w:val="E892AE2661D64C48A950A33676EAFB8F"/>
-    <w:rsid w:val="00382E7E"/>
+  <w:style w:type="paragraph" w:customStyle="1" w:styleId="8C224D0CB7AD4A2CACF6E86A8E175E72">
+    <w:name w:val="8C224D0CB7AD4A2CACF6E86A8E175E72"/>
+    <w:rsid w:val="00E71DF9"/>
   </w:style>
-  <w:style w:type="paragraph" w:customStyle="1" w:styleId="79781F6320B84AB59A7B4CC38D275E6B">
-    <w:name w:val="79781F6320B84AB59A7B4CC38D275E6B"/>
-    <w:rsid w:val="00382E7E"/>
-  </w:style>
-  <w:style w:type="paragraph" w:customStyle="1" w:styleId="17BECFAB3EB644859F3FA7CD3CFA29BE">
-    <w:name w:val="17BECFAB3EB644859F3FA7CD3CFA29BE"/>
-    <w:rsid w:val="00382E7E"/>
-  </w:style>
-  <w:style w:type="paragraph" w:customStyle="1" w:styleId="259602CD159F4BEF869407DA67810F6C">
-    <w:name w:val="259602CD159F4BEF869407DA67810F6C"/>
-    <w:rsid w:val="00382E7E"/>
+  <w:style w:type="paragraph" w:customStyle="1" w:styleId="BCD1A817875F49EE829AC1E9029B3EF7">
+    <w:name w:val="BCD1A817875F49EE829AC1E9029B3EF7"/>
+    <w:rsid w:val="00E71DF9"/>
   </w:style>
 </w:styles>
 </file>
@@ -2071,11 +1683,11 @@
  
      < / E m p l o y e e >   
- < E m p l o y e e   x m l n s = " u r n : m i c r o s o f t - d y n a m i c s - n a v / r e p o r t s / E m p l o y m e n t _ H i s t o r y _ R e p o r t / 5 0 0 0 1 / " > < F u l l N a m e / > < N o / > < E m p l o y e e _ R e c o r d _ T > < D e s i g n a t i o n / > < F r o m _ D a t e / > < S t a t u s / > < T o _ D a t e / > < / E m p l o y e e _ R e c o r d _ T > < / E m p l o y e e > < / N a v W o r d R e p o r t X m l P a r t > 
+ < / N a v W o r d R e p o r t X m l P a r t > 
 </file>
 
 <file path=customXml/itemProps1.xml><?xml version="1.0" encoding="utf-8"?>
-<ds:datastoreItem xmlns:ds="http://schemas.openxmlformats.org/officeDocument/2006/customXml" ds:itemID="{47903A25-A3CC-4276-806A-56FDDF850408}">
+<ds:datastoreItem xmlns:ds="http://schemas.openxmlformats.org/officeDocument/2006/customXml" ds:itemID="{92E8E80B-7F0C-4F5A-81B3-9CF4BD4F28BE}">
   <ds:schemaRefs>
     <ds:schemaRef ds:uri="urn:microsoft-dynamics-nav/reports/Employment_History_Report/50001/"/>
   </ds:schemaRefs>

</xml_diff>